<commit_message>
Updted test paln and test cases
</commit_message>
<xml_diff>
--- a/Documentation/RV_Test_Plan.docx
+++ b/Documentation/RV_Test_Plan.docx
@@ -353,19 +353,13 @@
               <w:spacing w:line="240" w:lineRule="auto"/>
             </w:pPr>
             <w:r>
-              <w:t>Please find TC attached. These TC will be automated per R</w:t>
-            </w:r>
-            <w:r>
-              <w:t xml:space="preserve">ED </w:t>
-            </w:r>
-            <w:r>
-              <w:t>V</w:t>
-            </w:r>
-            <w:r>
-              <w:t>ENTURES</w:t>
-            </w:r>
-            <w:r>
-              <w:t xml:space="preserve"> QA Assignment.</w:t>
+              <w:t xml:space="preserve">Please find TC attached. These TC will be automated per </w:t>
+            </w:r>
+            <w:r>
+              <w:t xml:space="preserve">Red Ventures QA </w:t>
+            </w:r>
+            <w:r>
+              <w:t>Assignment.</w:t>
             </w:r>
           </w:p>
         </w:tc>
@@ -945,7 +939,31 @@
               <w:ind w:left="360"/>
             </w:pPr>
             <w:r>
-              <w:t>Phone banner (ability to call, how user-friendly in terms of color/noticeability/size), etc.</w:t>
+              <w:t>Phone banner (ability to call, how user-friendly in terms of color</w:t>
+            </w:r>
+            <w:r>
+              <w:t xml:space="preserve"> </w:t>
+            </w:r>
+            <w:r>
+              <w:t>/</w:t>
+            </w:r>
+            <w:r>
+              <w:t xml:space="preserve"> </w:t>
+            </w:r>
+            <w:r>
+              <w:t>noticeability</w:t>
+            </w:r>
+            <w:r>
+              <w:t xml:space="preserve"> </w:t>
+            </w:r>
+            <w:r>
+              <w:t>/</w:t>
+            </w:r>
+            <w:r>
+              <w:t xml:space="preserve"> </w:t>
+            </w:r>
+            <w:r>
+              <w:t>size), etc.</w:t>
             </w:r>
           </w:p>
         </w:tc>
@@ -985,8 +1003,43 @@
       <w:r>
         <w:t>Functional TC – high; UI/UX TC – high; Localization – high; Compatibility – high; Exploratory – medium.</w:t>
       </w:r>
+    </w:p>
+    <w:p>
+      <w:pPr>
+        <w:pStyle w:val="HeadingForTestPlan"/>
+      </w:pPr>
+      <w:r>
+        <w:t>Recourses:</w:t>
+      </w:r>
+    </w:p>
+    <w:p>
+      <w:pPr>
+        <w:pStyle w:val="TESTPLANBODY"/>
+      </w:pPr>
+      <w:r>
+        <w:t>Kate Nasovich.</w:t>
+      </w:r>
+    </w:p>
+    <w:p>
+      <w:pPr>
+        <w:pStyle w:val="HeadingForTestPlan"/>
+      </w:pPr>
+      <w:r>
+        <w:t>Test Results:</w:t>
+      </w:r>
+    </w:p>
+    <w:p>
+      <w:pPr>
+        <w:pStyle w:val="TESTPLANBODY"/>
+      </w:pPr>
+      <w:r>
+        <w:t>Test Results (TR) will be included in Test Summary Sheet of RV_Test_Cases spreadsheet delivered to G</w:t>
+      </w:r>
       <w:bookmarkStart w:id="0" w:name="_GoBack"/>
       <w:bookmarkEnd w:id="0"/>
+      <w:r>
+        <w:t>itHub.</w:t>
+      </w:r>
     </w:p>
     <w:sectPr>
       <w:pgSz w:w="12240" w:h="15840"/>
@@ -2186,7 +2239,7 @@
 </file>
 
 <file path=customXml/itemProps1.xml><?xml version="1.0" encoding="utf-8"?>
-<ds:datastoreItem xmlns:ds="http://schemas.openxmlformats.org/officeDocument/2006/customXml" ds:itemID="{24C6BD5C-26A0-42C2-92EE-872693822A69}">
+<ds:datastoreItem xmlns:ds="http://schemas.openxmlformats.org/officeDocument/2006/customXml" ds:itemID="{B1F65925-B0DE-4CED-80CD-86AA0F9C5BFB}">
   <ds:schemaRefs>
     <ds:schemaRef ds:uri="http://schemas.openxmlformats.org/officeDocument/2006/bibliography"/>
   </ds:schemaRefs>

</xml_diff>

<commit_message>
Test plan corrections are added
</commit_message>
<xml_diff>
--- a/Documentation/RV_Test_Plan.docx
+++ b/Documentation/RV_Test_Plan.docx
@@ -91,7 +91,19 @@
         <w:pStyle w:val="TESTPLANBODY"/>
       </w:pPr>
       <w:r>
-        <w:t>This document is intended to provide an accurate understanding of all QA activities for “internet.frontier.com” landing page testing based on received RED VENTURES QA ASSIGMENT.</w:t>
+        <w:t>This document is intended to provide an accurate understanding of all QA activities for “internet.frontier.com” landing pa</w:t>
+      </w:r>
+      <w:r>
+        <w:t>ge testing based on received Red</w:t>
+      </w:r>
+      <w:r>
+        <w:t xml:space="preserve"> </w:t>
+      </w:r>
+      <w:r>
+        <w:t>Ventures QA A</w:t>
+      </w:r>
+      <w:r>
+        <w:t>ssignment.</w:t>
       </w:r>
     </w:p>
     <w:p>
@@ -107,7 +119,28 @@
         <w:pStyle w:val="TESTPLANBODY"/>
       </w:pPr>
       <w:r>
-        <w:t>Defined by RED VENTURES QA ASSIGMENT: perform testing of “internet.frontier.com” landing page. Detailed scope of testing is provided in Types of Testing section. Please find below.</w:t>
+        <w:t xml:space="preserve">Defined by </w:t>
+      </w:r>
+      <w:r>
+        <w:t>Red</w:t>
+      </w:r>
+      <w:r>
+        <w:t xml:space="preserve"> </w:t>
+      </w:r>
+      <w:r>
+        <w:t>Ventures QA A</w:t>
+      </w:r>
+      <w:r>
+        <w:t>ssignment</w:t>
+      </w:r>
+      <w:r>
+        <w:t>: perform testing of “internet.frontier.com” landing page. Detailed scope of testing is provided in Types of Testing</w:t>
+      </w:r>
+      <w:r>
+        <w:t xml:space="preserve"> section</w:t>
+      </w:r>
+      <w:r>
+        <w:t>.</w:t>
       </w:r>
     </w:p>
     <w:p>
@@ -169,7 +202,19 @@
         <w:t xml:space="preserve">Log issues and monitor status </w:t>
       </w:r>
       <w:r>
-        <w:t>(for current project - report to RED VENTURES QA team)</w:t>
+        <w:t xml:space="preserve">(for current project - report to </w:t>
+      </w:r>
+      <w:r>
+        <w:t>Red</w:t>
+      </w:r>
+      <w:r>
+        <w:t xml:space="preserve"> </w:t>
+      </w:r>
+      <w:r>
+        <w:t xml:space="preserve">Ventures QA </w:t>
+      </w:r>
+      <w:r>
+        <w:t>team)</w:t>
       </w:r>
     </w:p>
     <w:p>
@@ -193,7 +238,31 @@
         </w:numPr>
       </w:pPr>
       <w:r>
-        <w:t>Re-execute TC/perform regression/smoke testing depending on project needs (N/A for current project)</w:t>
+        <w:t>Re-execute TC</w:t>
+      </w:r>
+      <w:r>
+        <w:t xml:space="preserve"> </w:t>
+      </w:r>
+      <w:r>
+        <w:t>/</w:t>
+      </w:r>
+      <w:r>
+        <w:t xml:space="preserve"> </w:t>
+      </w:r>
+      <w:r>
+        <w:t>perform regression</w:t>
+      </w:r>
+      <w:r>
+        <w:t xml:space="preserve"> </w:t>
+      </w:r>
+      <w:r>
+        <w:t>/</w:t>
+      </w:r>
+      <w:r>
+        <w:t xml:space="preserve"> </w:t>
+      </w:r>
+      <w:r>
+        <w:t>smoke testing depending on project needs (N/A for current project)</w:t>
       </w:r>
       <w:r>
         <w:t>.</w:t>
@@ -244,7 +313,13 @@
         <w:pStyle w:val="TESTPLANBODY"/>
       </w:pPr>
       <w:r>
-        <w:t xml:space="preserve">Table below provides a quick overview of testing activity for </w:t>
+        <w:t>Table below provides a qu</w:t>
+      </w:r>
+      <w:r>
+        <w:t>ick overview of testing activities</w:t>
+      </w:r>
+      <w:r>
+        <w:t xml:space="preserve"> for </w:t>
       </w:r>
       <w:r>
         <w:t>“internet.frontier.com”</w:t>
@@ -403,7 +478,13 @@
               <w:spacing w:line="240" w:lineRule="auto"/>
             </w:pPr>
             <w:r>
-              <w:t>Please find UI Check List (UCL) attached.</w:t>
+              <w:t>Please find UI</w:t>
+            </w:r>
+            <w:r>
+              <w:t xml:space="preserve">/UX Check List </w:t>
+            </w:r>
+            <w:r>
+              <w:t>attached.</w:t>
             </w:r>
           </w:p>
           <w:p>
@@ -490,7 +571,25 @@
               <w:ind w:left="360"/>
             </w:pPr>
             <w:r>
-              <w:t>In Chrome, IE, Safari on Windows/MacOS (latest versions)</w:t>
+              <w:t>In Chrome</w:t>
+            </w:r>
+            <w:r>
+              <w:t>, IE, Safari on Windows/MacOS (</w:t>
+            </w:r>
+            <w:r>
+              <w:t>make sure it</w:t>
+            </w:r>
+            <w:r>
+              <w:t>’s</w:t>
+            </w:r>
+            <w:r>
+              <w:t xml:space="preserve"> tested on Windows 7</w:t>
+            </w:r>
+            <w:r>
+              <w:t xml:space="preserve"> and Windows 10</w:t>
+            </w:r>
+            <w:r>
+              <w:t>)</w:t>
             </w:r>
           </w:p>
           <w:p>
@@ -504,48 +603,85 @@
               <w:ind w:left="360"/>
             </w:pPr>
             <w:r>
-              <w:t>In Chrome, IE, Safari on Windows/MacOS (oldest versions</w:t>
-            </w:r>
-            <w:r>
-              <w:t>: make sure it</w:t>
-            </w:r>
-            <w:r>
-              <w:t>’s</w:t>
-            </w:r>
-            <w:r>
-              <w:t xml:space="preserve"> tested on Windows 7</w:t>
-            </w:r>
-            <w:r>
-              <w:t>)</w:t>
-            </w:r>
-          </w:p>
-          <w:p>
-            <w:pPr>
-              <w:pStyle w:val="TESTPLANBODY"/>
-              <w:numPr>
-                <w:ilvl w:val="0"/>
-                <w:numId w:val="3"/>
-              </w:numPr>
+              <w:t>R</w:t>
+            </w:r>
+            <w:r>
+              <w:t>esponsive design testing using Chrome Develop</w:t>
+            </w:r>
+            <w:r>
+              <w:t xml:space="preserve">er tools </w:t>
+            </w:r>
+            <w:r>
+              <w:t>and</w:t>
+            </w:r>
+            <w:r>
+              <w:t>/or</w:t>
+            </w:r>
+            <w:r>
+              <w:t xml:space="preserve"> real devices:</w:t>
+            </w:r>
+          </w:p>
+          <w:p>
+            <w:pPr>
+              <w:pStyle w:val="TESTPLANBODY"/>
               <w:spacing w:after="0" w:line="240" w:lineRule="auto"/>
               <w:ind w:left="360"/>
             </w:pPr>
             <w:r>
-              <w:t>R</w:t>
-            </w:r>
-            <w:r>
-              <w:t>esponsive design testing using Chrome Develop</w:t>
-            </w:r>
-            <w:r>
-              <w:t xml:space="preserve">er tools </w:t>
-            </w:r>
-            <w:r>
-              <w:t>and</w:t>
-            </w:r>
-            <w:r>
-              <w:t>/or</w:t>
-            </w:r>
-            <w:r>
-              <w:t xml:space="preserve"> real devices:</w:t>
+              <w:t>Test on</w:t>
+            </w:r>
+            <w:r>
+              <w:t xml:space="preserve"> </w:t>
+            </w:r>
+            <w:r>
+              <w:t xml:space="preserve">few </w:t>
+            </w:r>
+            <w:proofErr w:type="spellStart"/>
+            <w:r>
+              <w:t>iO</w:t>
+            </w:r>
+            <w:r>
+              <w:t>S</w:t>
+            </w:r>
+            <w:proofErr w:type="spellEnd"/>
+            <w:r>
+              <w:t xml:space="preserve"> and Android devices: </w:t>
+            </w:r>
+            <w:r>
+              <w:t>regular</w:t>
+            </w:r>
+            <w:r>
+              <w:t xml:space="preserve"> </w:t>
+            </w:r>
+            <w:r>
+              <w:t xml:space="preserve">iPhone </w:t>
+            </w:r>
+            <w:r>
+              <w:t xml:space="preserve">and </w:t>
+            </w:r>
+            <w:r>
+              <w:t xml:space="preserve">Plus </w:t>
+            </w:r>
+            <w:r>
+              <w:t xml:space="preserve">and latest </w:t>
+            </w:r>
+            <w:r>
+              <w:t>iPad</w:t>
+            </w:r>
+            <w:r>
+              <w:t xml:space="preserve">; latest Galaxy S8/8+/9/9+ and </w:t>
+            </w:r>
+            <w:r>
+              <w:t xml:space="preserve">Galaxy Tab </w:t>
+            </w:r>
+            <w:r>
+              <w:t>S3/S4/</w:t>
+            </w:r>
+            <w:r>
+              <w:t>A</w:t>
+            </w:r>
+            <w:r>
+              <w:t>. Check in portrait and landscape orientations.</w:t>
             </w:r>
           </w:p>
           <w:p>
@@ -554,46 +690,8 @@
               <w:spacing w:after="0" w:line="240" w:lineRule="auto"/>
               <w:ind w:left="360"/>
             </w:pPr>
-            <w:r>
-              <w:t xml:space="preserve">Test on 2 iOS and 2 Android devices: latest </w:t>
-            </w:r>
-            <w:r>
-              <w:t xml:space="preserve">iPhone </w:t>
-            </w:r>
-            <w:r>
-              <w:t xml:space="preserve">regular and </w:t>
-            </w:r>
-            <w:r>
-              <w:t xml:space="preserve">Plus </w:t>
-            </w:r>
-            <w:r>
-              <w:t xml:space="preserve">and latest </w:t>
-            </w:r>
-            <w:r>
-              <w:t>iPad</w:t>
-            </w:r>
-            <w:r>
-              <w:t xml:space="preserve">; latest Galaxy S8/8+/9/9+ and </w:t>
-            </w:r>
-            <w:r>
-              <w:t xml:space="preserve">Galaxy Tab </w:t>
-            </w:r>
-            <w:r>
-              <w:t>S3/S4/</w:t>
-            </w:r>
-            <w:r>
-              <w:t>A</w:t>
-            </w:r>
-            <w:r>
-              <w:t>. Check in portrait and landscape orientations.</w:t>
-            </w:r>
-          </w:p>
-          <w:p>
-            <w:pPr>
-              <w:pStyle w:val="TESTPLANBODY"/>
-              <w:spacing w:after="0" w:line="240" w:lineRule="auto"/>
-              <w:ind w:left="360"/>
-            </w:pPr>
+            <w:bookmarkStart w:id="0" w:name="_GoBack"/>
+            <w:bookmarkEnd w:id="0"/>
           </w:p>
           <w:p>
             <w:pPr>
@@ -766,7 +864,6 @@
               <w:spacing w:line="240" w:lineRule="auto"/>
             </w:pPr>
             <w:r>
-              <w:lastRenderedPageBreak/>
               <w:t>Performance</w:t>
             </w:r>
             <w:r>
@@ -796,7 +893,11 @@
               <w:t xml:space="preserve"> (PT) </w:t>
             </w:r>
             <w:r>
-              <w:t>using Visual Studio Load Test</w:t>
+              <w:t xml:space="preserve">using Visual Studio Load </w:t>
+            </w:r>
+            <w:r>
+              <w:lastRenderedPageBreak/>
+              <w:t>Test</w:t>
             </w:r>
             <w:r>
               <w:t xml:space="preserve"> (VSLT). Further, PT can be used to set up Load T</w:t>
@@ -819,6 +920,7 @@
               <w:spacing w:line="240" w:lineRule="auto"/>
             </w:pPr>
             <w:r>
+              <w:lastRenderedPageBreak/>
               <w:t xml:space="preserve">Out of Scope </w:t>
             </w:r>
           </w:p>
@@ -835,6 +937,7 @@
               <w:spacing w:line="240" w:lineRule="auto"/>
             </w:pPr>
             <w:r>
+              <w:lastRenderedPageBreak/>
               <w:t>Exploratory</w:t>
             </w:r>
           </w:p>
@@ -1033,12 +1136,7 @@
         <w:pStyle w:val="TESTPLANBODY"/>
       </w:pPr>
       <w:r>
-        <w:t>Test Results (TR) will be included in Test Summary Sheet of RV_Test_Cases spreadsheet delivered to G</w:t>
-      </w:r>
-      <w:bookmarkStart w:id="0" w:name="_GoBack"/>
-      <w:bookmarkEnd w:id="0"/>
-      <w:r>
-        <w:t>itHub.</w:t>
+        <w:t>Test Results (TR) will be included in Test Summary Sheet of RV_Test_Cases spreadsheet delivered to GitHub.</w:t>
       </w:r>
     </w:p>
     <w:sectPr>
@@ -2239,7 +2337,7 @@
 </file>
 
 <file path=customXml/itemProps1.xml><?xml version="1.0" encoding="utf-8"?>
-<ds:datastoreItem xmlns:ds="http://schemas.openxmlformats.org/officeDocument/2006/customXml" ds:itemID="{B1F65925-B0DE-4CED-80CD-86AA0F9C5BFB}">
+<ds:datastoreItem xmlns:ds="http://schemas.openxmlformats.org/officeDocument/2006/customXml" ds:itemID="{3665AEAC-2915-4501-B251-916CDCD1A0A8}">
   <ds:schemaRefs>
     <ds:schemaRef ds:uri="http://schemas.openxmlformats.org/officeDocument/2006/bibliography"/>
   </ds:schemaRefs>

</xml_diff>